<commit_message>
~ manque que l'installation de ASD TD et le lancement du serveur de configuration dans le manuel d'installation
</commit_message>
<xml_diff>
--- a/documents/v2.0/Manuel_installation-utilisateur.docx
+++ b/documents/v2.0/Manuel_installation-utilisateur.docx
@@ -119,42 +119,8 @@
                                   <w:szCs w:val="80"/>
                                   <w:lang w:eastAsia="fr-CH"/>
                                 </w:rPr>
-                                <w:t xml:space="preserve">ASD </w:t>
+                                <w:t>ASD Tower Defense</w:t>
                               </w:r>
-                              <w:proofErr w:type="spellStart"/>
-                              <w:r>
-                                <w:rPr>
-                                  <w:rFonts w:asciiTheme="minorHAnsi" w:eastAsiaTheme="minorEastAsia" w:hAnsiTheme="minorHAnsi" w:cstheme="minorHAnsi"/>
-                                  <w:color w:val="FFFFFF" w:themeColor="background1"/>
-                                  <w:sz w:val="80"/>
-                                  <w:szCs w:val="80"/>
-                                  <w:lang w:eastAsia="fr-CH"/>
-                                </w:rPr>
-                                <w:t>Tower</w:t>
-                              </w:r>
-                              <w:proofErr w:type="spellEnd"/>
-                              <w:r>
-                                <w:rPr>
-                                  <w:rFonts w:asciiTheme="minorHAnsi" w:eastAsiaTheme="minorEastAsia" w:hAnsiTheme="minorHAnsi" w:cstheme="minorHAnsi"/>
-                                  <w:color w:val="FFFFFF" w:themeColor="background1"/>
-                                  <w:sz w:val="80"/>
-                                  <w:szCs w:val="80"/>
-                                  <w:lang w:eastAsia="fr-CH"/>
-                                </w:rPr>
-                                <w:t xml:space="preserve"> </w:t>
-                              </w:r>
-                              <w:proofErr w:type="spellStart"/>
-                              <w:r>
-                                <w:rPr>
-                                  <w:rFonts w:asciiTheme="minorHAnsi" w:eastAsiaTheme="minorEastAsia" w:hAnsiTheme="minorHAnsi" w:cstheme="minorHAnsi"/>
-                                  <w:color w:val="FFFFFF" w:themeColor="background1"/>
-                                  <w:sz w:val="80"/>
-                                  <w:szCs w:val="80"/>
-                                  <w:lang w:eastAsia="fr-CH"/>
-                                </w:rPr>
-                                <w:t>Defense</w:t>
-                              </w:r>
-                              <w:proofErr w:type="spellEnd"/>
                             </w:p>
                           </w:sdtContent>
                         </w:sdt>
@@ -633,7 +599,7 @@
             <w:fldChar w:fldCharType="begin"/>
           </w:r>
           <w:r>
-            <w:instrText xml:space="preserve"> PAGEREF _Toc137803166 \h </w:instrText>
+            <w:instrText xml:space="preserve"> PAGEREF _Toc137807358 \h </w:instrText>
           </w:r>
           <w:r>
             <w:fldChar w:fldCharType="separate"/>
@@ -694,7 +660,7 @@
             <w:rPr>
               <w:noProof/>
             </w:rPr>
-            <w:instrText xml:space="preserve"> PAGEREF _Toc137803167 \h </w:instrText>
+            <w:instrText xml:space="preserve"> PAGEREF _Toc137807359 \h </w:instrText>
           </w:r>
           <w:r>
             <w:rPr>
@@ -769,7 +735,7 @@
             <w:rPr>
               <w:noProof/>
             </w:rPr>
-            <w:instrText xml:space="preserve"> PAGEREF _Toc137803168 \h </w:instrText>
+            <w:instrText xml:space="preserve"> PAGEREF _Toc137807360 \h </w:instrText>
           </w:r>
           <w:r>
             <w:rPr>
@@ -844,7 +810,7 @@
             <w:rPr>
               <w:noProof/>
             </w:rPr>
-            <w:instrText xml:space="preserve"> PAGEREF _Toc137803169 \h </w:instrText>
+            <w:instrText xml:space="preserve"> PAGEREF _Toc137807361 \h </w:instrText>
           </w:r>
           <w:r>
             <w:rPr>
@@ -922,7 +888,7 @@
             <w:rPr>
               <w:noProof/>
             </w:rPr>
-            <w:instrText xml:space="preserve"> PAGEREF _Toc137803170 \h </w:instrText>
+            <w:instrText xml:space="preserve"> PAGEREF _Toc137807362 \h </w:instrText>
           </w:r>
           <w:r>
             <w:rPr>
@@ -1000,7 +966,7 @@
             <w:rPr>
               <w:noProof/>
             </w:rPr>
-            <w:instrText xml:space="preserve"> PAGEREF _Toc137803171 \h </w:instrText>
+            <w:instrText xml:space="preserve"> PAGEREF _Toc137807363 \h </w:instrText>
           </w:r>
           <w:r>
             <w:rPr>
@@ -1060,7 +1026,7 @@
             <w:fldChar w:fldCharType="begin"/>
           </w:r>
           <w:r>
-            <w:instrText xml:space="preserve"> PAGEREF _Toc137803172 \h </w:instrText>
+            <w:instrText xml:space="preserve"> PAGEREF _Toc137807364 \h </w:instrText>
           </w:r>
           <w:r>
             <w:fldChar w:fldCharType="separate"/>
@@ -1106,7 +1072,7 @@
             <w:fldChar w:fldCharType="begin"/>
           </w:r>
           <w:r>
-            <w:instrText xml:space="preserve"> PAGEREF _Toc137803173 \h </w:instrText>
+            <w:instrText xml:space="preserve"> PAGEREF _Toc137807365 \h </w:instrText>
           </w:r>
           <w:r>
             <w:fldChar w:fldCharType="separate"/>
@@ -1152,7 +1118,7 @@
             <w:fldChar w:fldCharType="begin"/>
           </w:r>
           <w:r>
-            <w:instrText xml:space="preserve"> PAGEREF _Toc137803174 \h </w:instrText>
+            <w:instrText xml:space="preserve"> PAGEREF _Toc137807366 \h </w:instrText>
           </w:r>
           <w:r>
             <w:fldChar w:fldCharType="separate"/>
@@ -1213,7 +1179,7 @@
             <w:rPr>
               <w:noProof/>
             </w:rPr>
-            <w:instrText xml:space="preserve"> PAGEREF _Toc137803175 \h </w:instrText>
+            <w:instrText xml:space="preserve"> PAGEREF _Toc137807367 \h </w:instrText>
           </w:r>
           <w:r>
             <w:rPr>
@@ -1288,7 +1254,7 @@
             <w:rPr>
               <w:noProof/>
             </w:rPr>
-            <w:instrText xml:space="preserve"> PAGEREF _Toc137803176 \h </w:instrText>
+            <w:instrText xml:space="preserve"> PAGEREF _Toc137807368 \h </w:instrText>
           </w:r>
           <w:r>
             <w:rPr>
@@ -1363,7 +1329,7 @@
             <w:rPr>
               <w:noProof/>
             </w:rPr>
-            <w:instrText xml:space="preserve"> PAGEREF _Toc137803177 \h </w:instrText>
+            <w:instrText xml:space="preserve"> PAGEREF _Toc137807369 \h </w:instrText>
           </w:r>
           <w:r>
             <w:rPr>
@@ -1438,7 +1404,7 @@
             <w:rPr>
               <w:noProof/>
             </w:rPr>
-            <w:instrText xml:space="preserve"> PAGEREF _Toc137803178 \h </w:instrText>
+            <w:instrText xml:space="preserve"> PAGEREF _Toc137807370 \h </w:instrText>
           </w:r>
           <w:r>
             <w:rPr>
@@ -1517,7 +1483,7 @@
           <w:noProof/>
         </w:rPr>
       </w:pPr>
-      <w:bookmarkStart w:id="0" w:name="_Toc137803166"/>
+      <w:bookmarkStart w:id="0" w:name="_Toc137807358"/>
       <w:r>
         <w:rPr>
           <w:noProof/>
@@ -1535,7 +1501,7 @@
       <w:pPr>
         <w:pStyle w:val="Titre2"/>
       </w:pPr>
-      <w:bookmarkStart w:id="1" w:name="_Toc137803167"/>
+      <w:bookmarkStart w:id="1" w:name="_Toc137807359"/>
       <w:r>
         <w:rPr>
           <w:noProof/>
@@ -1622,30 +1588,14 @@
       <w:r>
         <w:t xml:space="preserve">Disponible à l’adresse : </w:t>
       </w:r>
-      <w:r>
-        <w:fldChar w:fldCharType="begin"/>
-      </w:r>
-      <w:r>
-        <w:instrText xml:space="preserve"> HYPERLINK "</w:instrText>
-      </w:r>
-      <w:r>
-        <w:instrText>http://www.java.com/fr/download/</w:instrText>
-      </w:r>
-      <w:r>
-        <w:instrText xml:space="preserve">" </w:instrText>
-      </w:r>
-      <w:r>
-        <w:fldChar w:fldCharType="separate"/>
-      </w:r>
-      <w:r>
-        <w:rPr>
-          <w:rStyle w:val="Lienhypertexte"/>
-        </w:rPr>
-        <w:t>http://www.java.com/fr/download/</w:t>
-      </w:r>
-      <w:r>
-        <w:fldChar w:fldCharType="end"/>
-      </w:r>
+      <w:hyperlink r:id="rId13" w:history="1">
+        <w:r>
+          <w:rPr>
+            <w:rStyle w:val="Lienhypertexte"/>
+          </w:rPr>
+          <w:t>http://www.java.com/fr/download/</w:t>
+        </w:r>
+      </w:hyperlink>
       <w:r>
         <w:t xml:space="preserve"> </w:t>
       </w:r>
@@ -1669,7 +1619,7 @@
       <w:pPr>
         <w:pStyle w:val="Titre2"/>
       </w:pPr>
-      <w:bookmarkStart w:id="2" w:name="_Toc137803168"/>
+      <w:bookmarkStart w:id="2" w:name="_Toc137807360"/>
       <w:r>
         <w:t>Installation du jeu</w:t>
       </w:r>
@@ -1693,7 +1643,7 @@
           <w:noProof/>
         </w:rPr>
       </w:pPr>
-      <w:bookmarkStart w:id="3" w:name="_Toc137803169"/>
+      <w:bookmarkStart w:id="3" w:name="_Toc137807361"/>
       <w:r>
         <w:rPr>
           <w:noProof/>
@@ -1706,11 +1656,9 @@
       <w:r>
         <w:t xml:space="preserve">Pour </w:t>
       </w:r>
-      <w:proofErr w:type="gramStart"/>
       <w:r>
         <w:t>le mode multi-joueurs</w:t>
       </w:r>
-      <w:proofErr w:type="gramEnd"/>
       <w:r>
         <w:t xml:space="preserve"> uniquement, il est possible de rechercher des parties existantes à rejoindre.</w:t>
       </w:r>
@@ -1722,7 +1670,7 @@
       <w:pPr>
         <w:pStyle w:val="Titre3"/>
       </w:pPr>
-      <w:bookmarkStart w:id="4" w:name="_Toc137803170"/>
+      <w:bookmarkStart w:id="4" w:name="_Toc137807362"/>
       <w:r>
         <w:t>Lancer le serveur d’enregistrement</w:t>
       </w:r>
@@ -1743,7 +1691,7 @@
       <w:pPr>
         <w:pStyle w:val="Titre3"/>
       </w:pPr>
-      <w:bookmarkStart w:id="5" w:name="_Toc137803171"/>
+      <w:bookmarkStart w:id="5" w:name="_Toc137807363"/>
       <w:r>
         <w:t>Se connecter au serveur d’enregistrement</w:t>
       </w:r>
@@ -1753,14 +1701,12 @@
       <w:r>
         <w:t xml:space="preserve">Dans le dossier d’installation du jeu, ouvrir le dossier </w:t>
       </w:r>
-      <w:proofErr w:type="spellStart"/>
       <w:r>
         <w:rPr>
           <w:i/>
         </w:rPr>
         <w:t>cfg</w:t>
       </w:r>
-      <w:proofErr w:type="spellEnd"/>
       <w:r>
         <w:rPr>
           <w:i/>
@@ -1773,14 +1719,12 @@
       <w:r>
         <w:t xml:space="preserve"> </w:t>
       </w:r>
-      <w:proofErr w:type="spellStart"/>
       <w:r>
         <w:rPr>
           <w:i/>
         </w:rPr>
         <w:t>config.cfg</w:t>
       </w:r>
-      <w:proofErr w:type="spellEnd"/>
       <w:r>
         <w:t xml:space="preserve"> dans un  éditeur de texte.</w:t>
       </w:r>
@@ -1789,14 +1733,12 @@
       <w:r>
         <w:t xml:space="preserve">Voici à quoi ressemble le fichier </w:t>
       </w:r>
-      <w:proofErr w:type="spellStart"/>
       <w:r>
         <w:rPr>
           <w:i/>
         </w:rPr>
         <w:t>config.cfg</w:t>
       </w:r>
-      <w:proofErr w:type="spellEnd"/>
       <w:r>
         <w:rPr>
           <w:i/>
@@ -1999,7 +1941,7 @@
       <w:pPr>
         <w:pStyle w:val="Titre1"/>
       </w:pPr>
-      <w:bookmarkStart w:id="6" w:name="_Toc137803172"/>
+      <w:bookmarkStart w:id="6" w:name="_Toc137807364"/>
       <w:r>
         <w:t>Ecran principal</w:t>
       </w:r>
@@ -2084,118 +2026,6 @@
                 <pic:pic xmlns:pic="http://schemas.openxmlformats.org/drawingml/2006/picture">
                   <pic:nvPicPr>
                     <pic:cNvPr id="0" name="Picture 21"/>
-                    <pic:cNvPicPr>
-                      <a:picLocks noChangeAspect="1" noChangeArrowheads="1"/>
-                    </pic:cNvPicPr>
-                  </pic:nvPicPr>
-                  <pic:blipFill>
-                    <a:blip r:embed="rId13"/>
-                    <a:srcRect/>
-                    <a:stretch>
-                      <a:fillRect/>
-                    </a:stretch>
-                  </pic:blipFill>
-                  <pic:spPr bwMode="auto">
-                    <a:xfrm>
-                      <a:off x="0" y="0"/>
-                      <a:ext cx="4470400" cy="3566160"/>
-                    </a:xfrm>
-                    <a:prstGeom prst="rect">
-                      <a:avLst/>
-                    </a:prstGeom>
-                    <a:noFill/>
-                    <a:ln w="9525">
-                      <a:noFill/>
-                      <a:miter lim="800000"/>
-                      <a:headEnd/>
-                      <a:tailEnd/>
-                    </a:ln>
-                  </pic:spPr>
-                </pic:pic>
-              </a:graphicData>
-            </a:graphic>
-          </wp:inline>
-        </w:drawing>
-      </w:r>
-    </w:p>
-    <w:p>
-      <w:pPr>
-        <w:pStyle w:val="Lgende"/>
-      </w:pPr>
-      <w:bookmarkStart w:id="7" w:name="_Ref137785711"/>
-      <w:r>
-        <w:t xml:space="preserve">Figure </w:t>
-      </w:r>
-      <w:fldSimple w:instr=" SEQ Figure \* ARABIC ">
-        <w:r>
-          <w:rPr>
-            <w:noProof/>
-          </w:rPr>
-          <w:t>1</w:t>
-        </w:r>
-      </w:fldSimple>
-      <w:bookmarkEnd w:id="7"/>
-      <w:r>
-        <w:t xml:space="preserve"> </w:t>
-      </w:r>
-      <w:bookmarkStart w:id="8" w:name="_Ref137785705"/>
-      <w:r>
-        <w:t>- Ecran principal</w:t>
-      </w:r>
-      <w:bookmarkEnd w:id="8"/>
-    </w:p>
-    <w:p>
-      <w:pPr>
-        <w:pStyle w:val="Titre1"/>
-        <w:rPr>
-          <w:noProof/>
-        </w:rPr>
-      </w:pPr>
-      <w:bookmarkStart w:id="9" w:name="_Toc137803173"/>
-      <w:r>
-        <w:rPr>
-          <w:noProof/>
-        </w:rPr>
-        <w:t>Jeu solo</w:t>
-      </w:r>
-      <w:bookmarkEnd w:id="9"/>
-    </w:p>
-    <w:p>
-      <w:r>
-        <w:t xml:space="preserve">Le bouton </w:t>
-      </w:r>
-      <w:r>
-        <w:rPr>
-          <w:i/>
-        </w:rPr>
-        <w:t>Partie Solo</w:t>
-      </w:r>
-      <w:r>
-        <w:t xml:space="preserve"> permet de lancer une partie pour un joueur seul.</w:t>
-      </w:r>
-    </w:p>
-    <w:p>
-      <w:pPr>
-        <w:keepNext/>
-        <w:jc w:val="center"/>
-      </w:pPr>
-      <w:r>
-        <w:rPr>
-          <w:noProof/>
-        </w:rPr>
-        <w:drawing>
-          <wp:inline distT="0" distB="0" distL="0" distR="0">
-            <wp:extent cx="4470400" cy="3566160"/>
-            <wp:effectExtent l="0" t="0" r="0" b="0"/>
-            <wp:docPr id="22" name="Image 22"/>
-            <wp:cNvGraphicFramePr>
-              <a:graphicFrameLocks xmlns:a="http://schemas.openxmlformats.org/drawingml/2006/main" noChangeAspect="1"/>
-            </wp:cNvGraphicFramePr>
-            <a:graphic xmlns:a="http://schemas.openxmlformats.org/drawingml/2006/main">
-              <a:graphicData uri="http://schemas.openxmlformats.org/drawingml/2006/picture">
-                <pic:pic xmlns:pic="http://schemas.openxmlformats.org/drawingml/2006/picture">
-                  <pic:nvPicPr>
-                    <pic:cNvPr id="0" name="Picture 22"/>
                     <pic:cNvPicPr>
                       <a:picLocks noChangeAspect="1" noChangeArrowheads="1"/>
                     </pic:cNvPicPr>
@@ -2234,6 +2064,7 @@
       <w:pPr>
         <w:pStyle w:val="Lgende"/>
       </w:pPr>
+      <w:bookmarkStart w:id="7" w:name="_Ref137785711"/>
       <w:r>
         <w:t xml:space="preserve">Figure </w:t>
       </w:r>
@@ -2242,27 +2073,47 @@
           <w:rPr>
             <w:noProof/>
           </w:rPr>
-          <w:t>2</w:t>
+          <w:t>1</w:t>
         </w:r>
       </w:fldSimple>
-      <w:r>
-        <w:t xml:space="preserve"> - Partie Solo</w:t>
-      </w:r>
+      <w:bookmarkEnd w:id="7"/>
+      <w:r>
+        <w:t xml:space="preserve"> </w:t>
+      </w:r>
+      <w:bookmarkStart w:id="8" w:name="_Ref137785705"/>
+      <w:r>
+        <w:t>- Ecran principal</w:t>
+      </w:r>
+      <w:bookmarkEnd w:id="8"/>
     </w:p>
     <w:p>
-      <w:r>
-        <w:t xml:space="preserve">Sélectionnez une carte disponible pour commencer une partie. Les </w:t>
-      </w:r>
-      <w:r>
-        <w:t>cartes sous-titrées d’un cadenas</w:t>
-      </w:r>
-      <w:r>
-        <w:t xml:space="preserve"> sont disponibles en gagnant des étoiles. Celles-ci se gagnent lorsque l’on atteint un certain score au court d’une partie. On peut gagner plusieurs étoiles dans une même partie.</w:t>
-      </w:r>
+      <w:pPr>
+        <w:pStyle w:val="Titre1"/>
+        <w:rPr>
+          <w:noProof/>
+        </w:rPr>
+      </w:pPr>
+      <w:bookmarkStart w:id="9" w:name="_Toc137807365"/>
+      <w:r>
+        <w:rPr>
+          <w:noProof/>
+        </w:rPr>
+        <w:t>Jeu solo</w:t>
+      </w:r>
+      <w:bookmarkEnd w:id="9"/>
     </w:p>
     <w:p>
       <w:r>
-        <w:t>Les cartes sur lesquelles une partie a déjà été jouée, présente le meilleur score. En cliquant dessus, on obtient la liste des records pour cette carte.</w:t>
+        <w:t xml:space="preserve">Le bouton </w:t>
+      </w:r>
+      <w:r>
+        <w:rPr>
+          <w:i/>
+        </w:rPr>
+        <w:t>Partie Solo</w:t>
+      </w:r>
+      <w:r>
+        <w:t xml:space="preserve"> permet de lancer une partie pour un joueur seul.</w:t>
       </w:r>
     </w:p>
     <w:p>
@@ -2278,7 +2129,7 @@
           <wp:inline distT="0" distB="0" distL="0" distR="0">
             <wp:extent cx="4470400" cy="3566160"/>
             <wp:effectExtent l="0" t="0" r="0" b="0"/>
-            <wp:docPr id="23" name="Image 23"/>
+            <wp:docPr id="22" name="Image 22"/>
             <wp:cNvGraphicFramePr>
               <a:graphicFrameLocks xmlns:a="http://schemas.openxmlformats.org/drawingml/2006/main" noChangeAspect="1"/>
             </wp:cNvGraphicFramePr>
@@ -2286,7 +2137,7 @@
               <a:graphicData uri="http://schemas.openxmlformats.org/drawingml/2006/picture">
                 <pic:pic xmlns:pic="http://schemas.openxmlformats.org/drawingml/2006/picture">
                   <pic:nvPicPr>
-                    <pic:cNvPr id="0" name="Picture 23"/>
+                    <pic:cNvPr id="0" name="Picture 22"/>
                     <pic:cNvPicPr>
                       <a:picLocks noChangeAspect="1" noChangeArrowheads="1"/>
                     </pic:cNvPicPr>
@@ -2333,148 +2184,27 @@
           <w:rPr>
             <w:noProof/>
           </w:rPr>
-          <w:t>3</w:t>
+          <w:t>2</w:t>
         </w:r>
       </w:fldSimple>
       <w:r>
-        <w:t xml:space="preserve"> - Etoile gagnée</w:t>
+        <w:t xml:space="preserve"> - Partie Solo</w:t>
       </w:r>
     </w:p>
     <w:p>
-      <w:pPr>
-        <w:pStyle w:val="Titre1"/>
-        <w:rPr>
-          <w:noProof/>
-        </w:rPr>
-      </w:pPr>
-      <w:bookmarkStart w:id="10" w:name="_Ref137789637"/>
-      <w:bookmarkStart w:id="11" w:name="_Toc137803174"/>
-      <w:r>
-        <w:rPr>
-          <w:noProof/>
-        </w:rPr>
-        <w:t>Jeu multi</w:t>
-      </w:r>
-      <w:r>
-        <w:rPr>
-          <w:noProof/>
-        </w:rPr>
-        <w:t>-</w:t>
-      </w:r>
-      <w:r>
-        <w:rPr>
-          <w:noProof/>
-        </w:rPr>
-        <w:t>joueur</w:t>
-      </w:r>
-      <w:bookmarkEnd w:id="10"/>
-      <w:r>
-        <w:rPr>
-          <w:noProof/>
-        </w:rPr>
-        <w:t>s</w:t>
-      </w:r>
-      <w:bookmarkEnd w:id="11"/>
+      <w:r>
+        <w:t xml:space="preserve">Sélectionnez une carte disponible pour commencer une partie. Les </w:t>
+      </w:r>
+      <w:r>
+        <w:t>cartes sous-titrées d’un cadenas</w:t>
+      </w:r>
+      <w:r>
+        <w:t xml:space="preserve"> sont disponibles en gagnant des étoiles. Celles-ci se gagnent lorsque l’on atteint un certain score au court d’une partie. On peut gagner plusieurs étoiles dans une même partie.</w:t>
+      </w:r>
     </w:p>
     <w:p>
-      <w:proofErr w:type="gramStart"/>
-      <w:r>
-        <w:t xml:space="preserve">Le </w:t>
-      </w:r>
-      <w:r>
-        <w:t>mode</w:t>
-      </w:r>
-      <w:r>
-        <w:t xml:space="preserve"> multi-joue</w:t>
-      </w:r>
-      <w:r>
-        <w:t>urs</w:t>
-      </w:r>
-      <w:proofErr w:type="gramEnd"/>
-      <w:r>
-        <w:t xml:space="preserve"> permet des parties jusqu’à 5</w:t>
-      </w:r>
-      <w:r>
-        <w:t xml:space="preserve"> joueurs en réseau. </w:t>
-      </w:r>
-    </w:p>
-    <w:p>
-      <w:pPr>
-        <w:pStyle w:val="Titre2"/>
-      </w:pPr>
-      <w:bookmarkStart w:id="12" w:name="_Toc137803175"/>
-      <w:r>
-        <w:t>Créer une partie</w:t>
-      </w:r>
-      <w:bookmarkEnd w:id="12"/>
-    </w:p>
-    <w:p>
-      <w:r>
-        <w:t xml:space="preserve">Si on souhaite créer sa propre partie, on peut choisir le bouton </w:t>
-      </w:r>
-      <w:r>
-        <w:rPr>
-          <w:i/>
-        </w:rPr>
-        <w:t>Créer</w:t>
-      </w:r>
-      <w:r>
-        <w:t xml:space="preserve"> de l’écran principal.</w:t>
-      </w:r>
-    </w:p>
-    <w:p>
-      <w:r>
-        <w:t>Il suffit alors de sélectionner la carte, d’entrer le nom du serveur et son pseudo puis de</w:t>
-      </w:r>
-    </w:p>
-    <w:p>
-      <w:r>
-        <w:t xml:space="preserve">La </w:t>
-      </w:r>
-      <w:r>
-        <w:rPr>
-          <w:i/>
-        </w:rPr>
-        <w:fldChar w:fldCharType="begin"/>
-      </w:r>
-      <w:r>
-        <w:rPr>
-          <w:i/>
-        </w:rPr>
-        <w:instrText xml:space="preserve"> REF _Ref137799741 \h </w:instrText>
-      </w:r>
-      <w:r>
-        <w:rPr>
-          <w:i/>
-        </w:rPr>
-      </w:r>
-      <w:r>
-        <w:rPr>
-          <w:i/>
-        </w:rPr>
-        <w:fldChar w:fldCharType="separate"/>
-      </w:r>
-      <w:r>
-        <w:rPr>
-          <w:i/>
-        </w:rPr>
-        <w:t xml:space="preserve">Figure </w:t>
-      </w:r>
-      <w:r>
-        <w:rPr>
-          <w:i/>
-          <w:noProof/>
-        </w:rPr>
-        <w:t>4</w:t>
-      </w:r>
-      <w:r>
-        <w:rPr>
-          <w:i/>
-        </w:rPr>
-        <w:fldChar w:fldCharType="end"/>
-      </w:r>
-      <w:r>
-        <w:t xml:space="preserve"> illustre l’écran de création de partie.</w:t>
+      <w:r>
+        <w:t>Les cartes sur lesquelles une partie a déjà été jouée, présente le meilleur score. En cliquant dessus, on obtient la liste des records pour cette carte.</w:t>
       </w:r>
     </w:p>
     <w:p>
@@ -2490,7 +2220,7 @@
           <wp:inline distT="0" distB="0" distL="0" distR="0">
             <wp:extent cx="4470400" cy="3566160"/>
             <wp:effectExtent l="0" t="0" r="0" b="0"/>
-            <wp:docPr id="24" name="Image 24"/>
+            <wp:docPr id="23" name="Image 23"/>
             <wp:cNvGraphicFramePr>
               <a:graphicFrameLocks xmlns:a="http://schemas.openxmlformats.org/drawingml/2006/main" noChangeAspect="1"/>
             </wp:cNvGraphicFramePr>
@@ -2498,7 +2228,7 @@
               <a:graphicData uri="http://schemas.openxmlformats.org/drawingml/2006/picture">
                 <pic:pic xmlns:pic="http://schemas.openxmlformats.org/drawingml/2006/picture">
                   <pic:nvPicPr>
-                    <pic:cNvPr id="0" name="Picture 24"/>
+                    <pic:cNvPr id="0" name="Picture 23"/>
                     <pic:cNvPicPr>
                       <a:picLocks noChangeAspect="1" noChangeArrowheads="1"/>
                     </pic:cNvPicPr>
@@ -2537,7 +2267,6 @@
       <w:pPr>
         <w:pStyle w:val="Lgende"/>
       </w:pPr>
-      <w:bookmarkStart w:id="13" w:name="_Ref137799741"/>
       <w:r>
         <w:t xml:space="preserve">Figure </w:t>
       </w:r>
@@ -2546,64 +2275,143 @@
           <w:rPr>
             <w:noProof/>
           </w:rPr>
-          <w:t>4</w:t>
+          <w:t>3</w:t>
         </w:r>
       </w:fldSimple>
-      <w:bookmarkEnd w:id="13"/>
-      <w:r>
-        <w:t xml:space="preserve"> - Créer </w:t>
-      </w:r>
-      <w:r>
-        <w:t>p</w:t>
-      </w:r>
-      <w:r>
-        <w:t>artie</w:t>
+      <w:r>
+        <w:t xml:space="preserve"> - Etoile gagnée</w:t>
       </w:r>
     </w:p>
     <w:p>
       <w:pPr>
-        <w:pStyle w:val="Titre2"/>
-      </w:pPr>
-      <w:bookmarkStart w:id="14" w:name="_Toc137803176"/>
-      <w:r>
-        <w:t>Rejoindre une partie</w:t>
-      </w:r>
-      <w:bookmarkEnd w:id="14"/>
+        <w:pStyle w:val="Titre1"/>
+        <w:rPr>
+          <w:noProof/>
+        </w:rPr>
+      </w:pPr>
+      <w:bookmarkStart w:id="10" w:name="_Ref137789637"/>
+      <w:bookmarkStart w:id="11" w:name="_Toc137807366"/>
+      <w:r>
+        <w:rPr>
+          <w:noProof/>
+        </w:rPr>
+        <w:t>Jeu multi</w:t>
+      </w:r>
+      <w:r>
+        <w:rPr>
+          <w:noProof/>
+        </w:rPr>
+        <w:t>-</w:t>
+      </w:r>
+      <w:r>
+        <w:rPr>
+          <w:noProof/>
+        </w:rPr>
+        <w:t>joueur</w:t>
+      </w:r>
+      <w:bookmarkEnd w:id="10"/>
+      <w:r>
+        <w:rPr>
+          <w:noProof/>
+        </w:rPr>
+        <w:t>s</w:t>
+      </w:r>
+      <w:bookmarkEnd w:id="11"/>
     </w:p>
     <w:p>
       <w:r>
-        <w:t>Il y a deux méthodes pour rejoindre une partie.</w:t>
+        <w:t xml:space="preserve">Le </w:t>
+      </w:r>
+      <w:r>
+        <w:t>mode</w:t>
+      </w:r>
+      <w:r>
+        <w:t xml:space="preserve"> multi-joue</w:t>
+      </w:r>
+      <w:r>
+        <w:t>urs permet des parties jusqu’à 5</w:t>
+      </w:r>
+      <w:r>
+        <w:t xml:space="preserve"> joueurs en réseau. </w:t>
       </w:r>
     </w:p>
     <w:p>
-      <w:r>
-        <w:t xml:space="preserve">Si la connexion au serveur d’enregistrement </w:t>
-      </w:r>
-      <w:r>
-        <w:t xml:space="preserve">a réussie, la liste des parties en attente de joueurs est affichée. Il suffit de sélectionner le serveur de jeu voulu est de </w:t>
-      </w:r>
-      <w:r>
-        <w:rPr>
-          <w:i/>
-        </w:rPr>
-        <w:t>Rejoindre</w:t>
-      </w:r>
-      <w:r>
-        <w:t>.</w:t>
-      </w:r>
+      <w:pPr>
+        <w:pStyle w:val="Titre2"/>
+      </w:pPr>
+      <w:bookmarkStart w:id="12" w:name="_Toc137807367"/>
+      <w:r>
+        <w:t>Créer une partie</w:t>
+      </w:r>
+      <w:bookmarkEnd w:id="12"/>
     </w:p>
     <w:p>
       <w:r>
-        <w:t xml:space="preserve">Si le serveur d’enregistrement n’est pas disponible, il est possible d’entrer l’adresse IP du créateur de la partie dans le champ </w:t>
+        <w:t xml:space="preserve">Si on souhaite créer sa propre partie, on peut choisir le bouton </w:t>
       </w:r>
       <w:r>
         <w:rPr>
           <w:i/>
         </w:rPr>
-        <w:t>Connexion par IP</w:t>
-      </w:r>
-      <w:r>
-        <w:t>.</w:t>
+        <w:t>Créer</w:t>
+      </w:r>
+      <w:r>
+        <w:t xml:space="preserve"> de l’écran principal.</w:t>
+      </w:r>
+    </w:p>
+    <w:p>
+      <w:r>
+        <w:t>Il suffit alors de sélectionner la carte, d’entrer le nom du serveur et son pseudo puis de</w:t>
+      </w:r>
+    </w:p>
+    <w:p>
+      <w:r>
+        <w:t xml:space="preserve">La </w:t>
+      </w:r>
+      <w:r>
+        <w:rPr>
+          <w:i/>
+        </w:rPr>
+        <w:fldChar w:fldCharType="begin"/>
+      </w:r>
+      <w:r>
+        <w:rPr>
+          <w:i/>
+        </w:rPr>
+        <w:instrText xml:space="preserve"> REF _Ref137799741 \h </w:instrText>
+      </w:r>
+      <w:r>
+        <w:rPr>
+          <w:i/>
+        </w:rPr>
+      </w:r>
+      <w:r>
+        <w:rPr>
+          <w:i/>
+        </w:rPr>
+        <w:fldChar w:fldCharType="separate"/>
+      </w:r>
+      <w:r>
+        <w:rPr>
+          <w:i/>
+        </w:rPr>
+        <w:t xml:space="preserve">Figure </w:t>
+      </w:r>
+      <w:r>
+        <w:rPr>
+          <w:i/>
+          <w:noProof/>
+        </w:rPr>
+        <w:t>4</w:t>
+      </w:r>
+      <w:r>
+        <w:rPr>
+          <w:i/>
+        </w:rPr>
+        <w:fldChar w:fldCharType="end"/>
+      </w:r>
+      <w:r>
+        <w:t xml:space="preserve"> illustre l’écran de création de partie.</w:t>
       </w:r>
     </w:p>
     <w:p>
@@ -2619,7 +2427,7 @@
           <wp:inline distT="0" distB="0" distL="0" distR="0">
             <wp:extent cx="4470400" cy="3566160"/>
             <wp:effectExtent l="0" t="0" r="0" b="0"/>
-            <wp:docPr id="25" name="Image 25"/>
+            <wp:docPr id="24" name="Image 24"/>
             <wp:cNvGraphicFramePr>
               <a:graphicFrameLocks xmlns:a="http://schemas.openxmlformats.org/drawingml/2006/main" noChangeAspect="1"/>
             </wp:cNvGraphicFramePr>
@@ -2627,7 +2435,7 @@
               <a:graphicData uri="http://schemas.openxmlformats.org/drawingml/2006/picture">
                 <pic:pic xmlns:pic="http://schemas.openxmlformats.org/drawingml/2006/picture">
                   <pic:nvPicPr>
-                    <pic:cNvPr id="0" name="Picture 25"/>
+                    <pic:cNvPr id="0" name="Picture 24"/>
                     <pic:cNvPicPr>
                       <a:picLocks noChangeAspect="1" noChangeArrowheads="1"/>
                     </pic:cNvPicPr>
@@ -2666,6 +2474,7 @@
       <w:pPr>
         <w:pStyle w:val="Lgende"/>
       </w:pPr>
+      <w:bookmarkStart w:id="13" w:name="_Ref137799741"/>
       <w:r>
         <w:t xml:space="preserve">Figure </w:t>
       </w:r>
@@ -2674,24 +2483,67 @@
           <w:rPr>
             <w:noProof/>
           </w:rPr>
-          <w:t>5</w:t>
+          <w:t>4</w:t>
         </w:r>
       </w:fldSimple>
-      <w:r>
-        <w:t xml:space="preserve"> - Rejoindre partie</w:t>
+      <w:bookmarkEnd w:id="13"/>
+      <w:r>
+        <w:t xml:space="preserve"> - Créer </w:t>
+      </w:r>
+      <w:r>
+        <w:t>p</w:t>
+      </w:r>
+      <w:r>
+        <w:t>artie</w:t>
       </w:r>
     </w:p>
     <w:p>
       <w:pPr>
         <w:pStyle w:val="Titre2"/>
       </w:pPr>
-      <w:bookmarkStart w:id="15" w:name="_Toc137803177"/>
-      <w:r>
-        <w:t>Interface de jeu</w:t>
-      </w:r>
-      <w:bookmarkEnd w:id="15"/>
+      <w:bookmarkStart w:id="14" w:name="_Toc137807368"/>
+      <w:r>
+        <w:t>Rejoindre une partie</w:t>
+      </w:r>
+      <w:bookmarkEnd w:id="14"/>
     </w:p>
     <w:p>
+      <w:r>
+        <w:t>Il y a deux méthodes pour rejoindre une partie.</w:t>
+      </w:r>
+    </w:p>
+    <w:p>
+      <w:r>
+        <w:t xml:space="preserve">Si la connexion au serveur d’enregistrement </w:t>
+      </w:r>
+      <w:r>
+        <w:t xml:space="preserve">a réussie, la liste des parties en attente de joueurs est affichée. Il suffit de sélectionner le serveur de jeu voulu est de </w:t>
+      </w:r>
+      <w:r>
+        <w:rPr>
+          <w:i/>
+        </w:rPr>
+        <w:t>Rejoindre</w:t>
+      </w:r>
+      <w:r>
+        <w:t>.</w:t>
+      </w:r>
+    </w:p>
+    <w:p>
+      <w:r>
+        <w:t xml:space="preserve">Si le serveur d’enregistrement n’est pas disponible, il est possible d’entrer l’adresse IP du créateur de la partie dans le champ </w:t>
+      </w:r>
+      <w:r>
+        <w:rPr>
+          <w:i/>
+        </w:rPr>
+        <w:t>Connexion par IP</w:t>
+      </w:r>
+      <w:r>
+        <w:t>.</w:t>
+      </w:r>
+    </w:p>
+    <w:p>
       <w:pPr>
         <w:keepNext/>
         <w:jc w:val="center"/>
@@ -2700,34 +2552,11 @@
         <w:rPr>
           <w:noProof/>
         </w:rPr>
-        <w:pict>
-          <v:line id="_x0000_s1079" style="position:absolute;left:0;text-align:left;z-index:251665408;mso-wrap-edited:f;mso-position-horizontal:absolute;mso-position-vertical:absolute" from="368.5pt,115.3pt" to="429pt,133.3pt" wrapcoords="-180 150 540 2550 540 3000 18000 19200 17820 20400 18720 21150 21240 21750 20880 21600 22140 21600 22140 21750 21420 19350 20700 18300 18000 16950 3600 2550 3960 1350 3600 1050 720 150 -180 150" fillcolor="#3f80cd" strokecolor="#4a7ebb" strokeweight="3.5pt">
-            <v:fill color2="#b3cfff" o:detectmouseclick="t" focusposition="" focussize=",90" type="gradient">
-              <o:fill v:ext="view" type="gradientUnscaled"/>
-            </v:fill>
-            <v:stroke startarrow="block" endarrow="block"/>
-            <v:shadow on="t" opacity="22938f" mv:blur="38100f" offset="0,2pt"/>
-            <v:textbox inset=",7.2pt,,7.2pt"/>
-          </v:line>
-        </w:pict>
-      </w:r>
-      <w:r>
-        <w:rPr>
-          <w:noProof/>
-        </w:rPr>
         <w:drawing>
-          <wp:anchor distT="0" distB="0" distL="114300" distR="114300" simplePos="0" relativeHeight="251664384" behindDoc="0" locked="0" layoutInCell="1" allowOverlap="1">
-            <wp:simplePos x="0" y="0"/>
-            <wp:positionH relativeFrom="column">
-              <wp:posOffset>4889500</wp:posOffset>
-            </wp:positionH>
-            <wp:positionV relativeFrom="paragraph">
-              <wp:posOffset>1692910</wp:posOffset>
-            </wp:positionV>
-            <wp:extent cx="1554480" cy="2240280"/>
-            <wp:effectExtent l="127000" t="76200" r="96520" b="71120"/>
-            <wp:wrapNone/>
-            <wp:docPr id="3" name="Image 28"/>
+          <wp:inline distT="0" distB="0" distL="0" distR="0">
+            <wp:extent cx="4470400" cy="3566160"/>
+            <wp:effectExtent l="0" t="0" r="0" b="0"/>
+            <wp:docPr id="25" name="Image 25"/>
             <wp:cNvGraphicFramePr>
               <a:graphicFrameLocks xmlns:a="http://schemas.openxmlformats.org/drawingml/2006/main" noChangeAspect="1"/>
             </wp:cNvGraphicFramePr>
@@ -2735,7 +2564,7 @@
               <a:graphicData uri="http://schemas.openxmlformats.org/drawingml/2006/picture">
                 <pic:pic xmlns:pic="http://schemas.openxmlformats.org/drawingml/2006/picture">
                   <pic:nvPicPr>
-                    <pic:cNvPr id="1" name="Picture 28"/>
+                    <pic:cNvPr id="0" name="Picture 25"/>
                     <pic:cNvPicPr>
                       <a:picLocks noChangeAspect="1" noChangeArrowheads="1"/>
                     </pic:cNvPicPr>
@@ -2750,64 +2579,7 @@
                   <pic:spPr bwMode="auto">
                     <a:xfrm>
                       <a:off x="0" y="0"/>
-                      <a:ext cx="1554480" cy="2240280"/>
-                    </a:xfrm>
-                    <a:prstGeom prst="roundRect">
-                      <a:avLst/>
-                    </a:prstGeom>
-                    <a:noFill/>
-                    <a:ln w="9525">
-                      <a:noFill/>
-                      <a:miter lim="800000"/>
-                      <a:headEnd/>
-                      <a:tailEnd/>
-                    </a:ln>
-                    <a:effectLst>
-                      <a:glow rad="101600">
-                        <a:schemeClr val="accent1">
-                          <a:alpha val="75000"/>
-                        </a:schemeClr>
-                      </a:glow>
-                    </a:effectLst>
-                  </pic:spPr>
-                </pic:pic>
-              </a:graphicData>
-            </a:graphic>
-          </wp:anchor>
-        </w:drawing>
-      </w:r>
-      <w:r>
-        <w:rPr>
-          <w:noProof/>
-        </w:rPr>
-        <w:drawing>
-          <wp:inline distT="0" distB="0" distL="0" distR="0">
-            <wp:extent cx="4612640" cy="3870960"/>
-            <wp:effectExtent l="0" t="0" r="10160" b="0"/>
-            <wp:docPr id="26" name="Image 26"/>
-            <wp:cNvGraphicFramePr>
-              <a:graphicFrameLocks xmlns:a="http://schemas.openxmlformats.org/drawingml/2006/main" noChangeAspect="1"/>
-            </wp:cNvGraphicFramePr>
-            <a:graphic xmlns:a="http://schemas.openxmlformats.org/drawingml/2006/main">
-              <a:graphicData uri="http://schemas.openxmlformats.org/drawingml/2006/picture">
-                <pic:pic xmlns:pic="http://schemas.openxmlformats.org/drawingml/2006/picture">
-                  <pic:nvPicPr>
-                    <pic:cNvPr id="0" name="Picture 26"/>
-                    <pic:cNvPicPr>
-                      <a:picLocks noChangeAspect="1" noChangeArrowheads="1"/>
-                    </pic:cNvPicPr>
-                  </pic:nvPicPr>
-                  <pic:blipFill>
-                    <a:blip r:embed="rId19"/>
-                    <a:srcRect/>
-                    <a:stretch>
-                      <a:fillRect/>
-                    </a:stretch>
-                  </pic:blipFill>
-                  <pic:spPr bwMode="auto">
-                    <a:xfrm>
-                      <a:off x="0" y="0"/>
-                      <a:ext cx="4612640" cy="3870960"/>
+                      <a:ext cx="4470400" cy="3566160"/>
                     </a:xfrm>
                     <a:prstGeom prst="rect">
                       <a:avLst/>
@@ -2826,17 +2598,402 @@
           </wp:inline>
         </w:drawing>
       </w:r>
-      <w:r>
-        <w:rPr>
-          <w:noProof/>
-        </w:rPr>
-        <w:t xml:space="preserve"> </w:t>
-      </w:r>
     </w:p>
     <w:p>
       <w:pPr>
         <w:pStyle w:val="Lgende"/>
       </w:pPr>
+      <w:r>
+        <w:t xml:space="preserve">Figure </w:t>
+      </w:r>
+      <w:fldSimple w:instr=" SEQ Figure \* ARABIC ">
+        <w:r>
+          <w:rPr>
+            <w:noProof/>
+          </w:rPr>
+          <w:t>5</w:t>
+        </w:r>
+      </w:fldSimple>
+      <w:r>
+        <w:t xml:space="preserve"> - Rejoindre partie</w:t>
+      </w:r>
+    </w:p>
+    <w:p>
+      <w:pPr>
+        <w:pStyle w:val="Titre2"/>
+      </w:pPr>
+      <w:bookmarkStart w:id="15" w:name="_Toc137807369"/>
+      <w:r>
+        <w:t>Interface de jeu</w:t>
+      </w:r>
+      <w:bookmarkEnd w:id="15"/>
+    </w:p>
+    <w:p>
+      <w:r>
+        <w:t xml:space="preserve">La </w:t>
+      </w:r>
+      <w:r>
+        <w:rPr>
+          <w:i/>
+        </w:rPr>
+        <w:fldChar w:fldCharType="begin"/>
+      </w:r>
+      <w:r>
+        <w:rPr>
+          <w:i/>
+        </w:rPr>
+        <w:instrText xml:space="preserve"> REF _Ref137806098 \h </w:instrText>
+      </w:r>
+      <w:r>
+        <w:rPr>
+          <w:i/>
+        </w:rPr>
+      </w:r>
+      <w:r>
+        <w:rPr>
+          <w:i/>
+        </w:rPr>
+        <w:fldChar w:fldCharType="separate"/>
+      </w:r>
+      <w:r>
+        <w:rPr>
+          <w:i/>
+        </w:rPr>
+        <w:t>Fig</w:t>
+      </w:r>
+      <w:r>
+        <w:rPr>
+          <w:i/>
+        </w:rPr>
+        <w:t>u</w:t>
+      </w:r>
+      <w:r>
+        <w:rPr>
+          <w:i/>
+        </w:rPr>
+        <w:t xml:space="preserve">re </w:t>
+      </w:r>
+      <w:r>
+        <w:rPr>
+          <w:i/>
+          <w:noProof/>
+        </w:rPr>
+        <w:t>6</w:t>
+      </w:r>
+      <w:r>
+        <w:rPr>
+          <w:i/>
+        </w:rPr>
+        <w:fldChar w:fldCharType="end"/>
+      </w:r>
+      <w:r>
+        <w:t xml:space="preserve"> illustre l’interface de jeu.</w:t>
+      </w:r>
+    </w:p>
+    <w:p>
+      <w:r>
+        <w:t xml:space="preserve">La zone </w:t>
+      </w:r>
+      <w:r>
+        <w:rPr>
+          <w:bdr w:val="single" w:sz="4" w:space="0" w:color="FF6600"/>
+        </w:rPr>
+        <w:t>orange</w:t>
+      </w:r>
+      <w:r>
+        <w:t xml:space="preserve"> est l’air de jeu. Il est possible de zoomer et de déplacer la partie visible de la carte par drag’n’drop</w:t>
+      </w:r>
+      <w:r>
+        <w:t>.</w:t>
+      </w:r>
+    </w:p>
+    <w:p>
+      <w:r>
+        <w:t xml:space="preserve">La zone </w:t>
+      </w:r>
+      <w:r>
+        <w:rPr>
+          <w:bdr w:val="single" w:sz="4" w:space="0" w:color="660066"/>
+          <w:shd w:val="clear" w:color="660066" w:fill="auto"/>
+        </w:rPr>
+        <w:t>violette</w:t>
+      </w:r>
+      <w:r>
+        <w:t xml:space="preserve"> contient les statistiques (durée de la partie, </w:t>
+      </w:r>
+      <w:r>
+        <w:t>revenu prériodique</w:t>
+      </w:r>
+      <w:r>
+        <w:t>, score, argent disponible, nombre de vies) ainsi que des boutons permettant la création de tour qu’il faut alors placer sur la carte.</w:t>
+      </w:r>
+    </w:p>
+    <w:p>
+      <w:r>
+        <w:t xml:space="preserve">La zone </w:t>
+      </w:r>
+      <w:r>
+        <w:rPr>
+          <w:bdr w:val="single" w:sz="4" w:space="0" w:color="FF0000"/>
+        </w:rPr>
+        <w:t>rouge</w:t>
+      </w:r>
+      <w:r>
+        <w:t xml:space="preserve"> est le panneau d’information. Il y est affiché les propriétés de la créature ou de la tour sélectionnée.</w:t>
+      </w:r>
+    </w:p>
+    <w:p>
+      <w:r>
+        <w:t>La zone</w:t>
+      </w:r>
+      <w:r>
+        <w:rPr>
+          <w:bdr w:val="single" w:sz="4" w:space="0" w:color="3366FF"/>
+        </w:rPr>
+        <w:t xml:space="preserve"> bleue</w:t>
+      </w:r>
+      <w:r>
+        <w:t xml:space="preserve"> </w:t>
+      </w:r>
+      <w:r>
+        <w:t>est la panneau de lancement de créature. Pour augmenter son revenu périodique, il est possible de payer pour envoyer des créatures chez l’ennemi. Si celles-ci ne sont pas tuées par le joueur les recevant, elles lui feront perdre des points de vie.</w:t>
+      </w:r>
+    </w:p>
+    <w:p>
+      <w:r>
+        <w:t xml:space="preserve">La zone </w:t>
+      </w:r>
+      <w:r>
+        <w:rPr>
+          <w:bdr w:val="single" w:sz="4" w:space="0" w:color="FFFF00"/>
+        </w:rPr>
+        <w:t>jaune</w:t>
+      </w:r>
+      <w:r>
+        <w:t xml:space="preserve"> </w:t>
+      </w:r>
+      <w:r>
+        <w:t xml:space="preserve">est un petit </w:t>
+      </w:r>
+      <w:r>
+        <w:rPr>
+          <w:i/>
+        </w:rPr>
+        <w:t>chat</w:t>
+      </w:r>
+      <w:r>
+        <w:t xml:space="preserve"> (espace de clavardage) ou l’on peut discuter avec les autres joueurs. Les informations comme, par exemple, l’impossibilité de créer une tour y sont aussi affichées.</w:t>
+      </w:r>
+    </w:p>
+    <w:p>
+      <w:r>
+        <w:t>Les menu permettent de quitter la partie, de modifier l’affichage, d’activer/désactiver le son et d’afficher l’aide du jeu.</w:t>
+      </w:r>
+    </w:p>
+    <w:p/>
+    <w:p/>
+    <w:p>
+      <w:pPr>
+        <w:keepNext/>
+        <w:jc w:val="center"/>
+      </w:pPr>
+      <w:r>
+        <w:rPr>
+          <w:noProof/>
+        </w:rPr>
+        <w:pict>
+          <v:roundrect id="_x0000_s1085" style="position:absolute;left:0;text-align:left;margin-left:258.5pt;margin-top:27pt;width:136.75pt;height:71pt;z-index:251668480;mso-wrap-edited:f;mso-position-horizontal:absolute;mso-position-vertical:absolute" arcsize="10923f" wrapcoords="2492 -88 1898 0 118 1062 -356 2036 -593 2744 -593 19740 237 21157 237 21334 2017 22308 2254 22308 19701 22308 19938 22308 21718 21334 21718 21157 22549 19740 22549 2744 22312 2036 21837 973 19819 0 19107 -88 2492 -88" filled="f" fillcolor="#3f80cd" strokecolor="#606" strokeweight="2pt">
+            <v:fill color2="#9bc1ff" o:detectmouseclick="t" focusposition="" focussize=",90" type="gradient">
+              <o:fill v:ext="view" type="gradientUnscaled"/>
+            </v:fill>
+            <v:shadow on="t" opacity="22938f" mv:blur="38100f" offset="0,2pt"/>
+            <v:textbox inset=",7.2pt,,7.2pt"/>
+          </v:roundrect>
+        </w:pict>
+      </w:r>
+      <w:r>
+        <w:rPr>
+          <w:noProof/>
+        </w:rPr>
+        <w:pict>
+          <v:roundrect id="_x0000_s1084" style="position:absolute;left:0;text-align:left;margin-left:265pt;margin-top:101.9pt;width:124.5pt;height:176.1pt;z-index:251667456;mso-wrap-edited:f;mso-position-horizontal:absolute;mso-position-vertical:absolute" arcsize="10923f" filled="f" fillcolor="#3f80cd" strokecolor="red" strokeweight="2pt">
+            <v:fill color2="#9bc1ff" o:detectmouseclick="t" focusposition="" focussize=",90" type="gradient">
+              <o:fill v:ext="view" type="gradientUnscaled"/>
+            </v:fill>
+            <v:shadow on="t" opacity="22938f" mv:blur="38100f" offset="0,2pt"/>
+            <v:textbox inset=",7.2pt,,7.2pt"/>
+          </v:roundrect>
+        </w:pict>
+      </w:r>
+      <w:r>
+        <w:rPr>
+          <w:noProof/>
+        </w:rPr>
+        <w:pict>
+          <v:roundrect id="_x0000_s1086" style="position:absolute;left:0;text-align:left;margin-left:67pt;margin-top:37pt;width:201.5pt;height:203.45pt;z-index:251669504;mso-wrap-edited:f;mso-position-horizontal:absolute;mso-position-vertical:absolute" arcsize="10923f" wrapcoords="2492 -88 1898 0 118 1062 -356 2036 -593 2744 -593 19740 237 21157 237 21334 2017 22308 2254 22308 19701 22308 19938 22308 21718 21334 21718 21157 22549 19740 22549 2744 22312 2036 21837 973 19819 0 19107 -88 2492 -88" filled="f" fillcolor="#3f80cd" strokecolor="#f60" strokeweight="2pt">
+            <v:fill color2="#9bc1ff" o:detectmouseclick="t" focusposition="" focussize=",90" type="gradient">
+              <o:fill v:ext="view" type="gradientUnscaled"/>
+            </v:fill>
+            <v:shadow on="t" opacity="22938f" mv:blur="38100f" offset="0,2pt"/>
+            <v:textbox inset=",7.2pt,,7.2pt"/>
+          </v:roundrect>
+        </w:pict>
+      </w:r>
+      <w:r>
+        <w:rPr>
+          <w:noProof/>
+        </w:rPr>
+        <w:pict>
+          <v:roundrect id="_x0000_s1083" style="position:absolute;left:0;text-align:left;margin-left:66pt;margin-top:236.9pt;width:209pt;height:45pt;z-index:251666432;mso-wrap-edited:f" arcsize="10923f" filled="f" fillcolor="#3f80cd" strokecolor="yellow" strokeweight="2pt">
+            <v:fill color2="#9bc1ff" o:detectmouseclick="t" focusposition="" focussize=",90" type="gradient">
+              <o:fill v:ext="view" type="gradientUnscaled"/>
+            </v:fill>
+            <v:shadow on="t" opacity="22938f" mv:blur="38100f" offset="0,2pt"/>
+            <v:textbox inset=",7.2pt,,7.2pt"/>
+          </v:roundrect>
+        </w:pict>
+      </w:r>
+      <w:r>
+        <w:rPr>
+          <w:noProof/>
+        </w:rPr>
+        <w:pict>
+          <v:line id="_x0000_s1079" style="position:absolute;left:0;text-align:left;z-index:251665408;mso-wrap-edited:f;mso-position-horizontal:absolute;mso-position-vertical:absolute" from="368.5pt,115.3pt" to="429pt,133.3pt" wrapcoords="-180 150 540 2550 540 3000 18000 19200 17820 20400 18720 21150 21240 21750 20880 21600 22140 21600 22140 21750 21420 19350 20700 18300 18000 16950 3600 2550 3960 1350 3600 1050 720 150 -180 150" fillcolor="#3f80cd" strokecolor="#4a7ebb" strokeweight="3.5pt">
+            <v:fill color2="#b3cfff" o:detectmouseclick="t" focusposition="" focussize=",90" type="gradient">
+              <o:fill v:ext="view" type="gradientUnscaled"/>
+            </v:fill>
+            <v:stroke startarrow="block" endarrow="block"/>
+            <v:shadow on="t" opacity="22938f" mv:blur="38100f" offset="0,2pt"/>
+            <v:textbox inset=",7.2pt,,7.2pt"/>
+          </v:line>
+        </w:pict>
+      </w:r>
+      <w:r>
+        <w:rPr>
+          <w:noProof/>
+        </w:rPr>
+        <w:drawing>
+          <wp:anchor distT="0" distB="0" distL="114300" distR="114300" simplePos="0" relativeHeight="251664384" behindDoc="0" locked="0" layoutInCell="1" allowOverlap="1">
+            <wp:simplePos x="0" y="0"/>
+            <wp:positionH relativeFrom="column">
+              <wp:posOffset>4889500</wp:posOffset>
+            </wp:positionH>
+            <wp:positionV relativeFrom="paragraph">
+              <wp:posOffset>1692910</wp:posOffset>
+            </wp:positionV>
+            <wp:extent cx="1554480" cy="2240280"/>
+            <wp:effectExtent l="50800" t="25400" r="20320" b="20320"/>
+            <wp:wrapNone/>
+            <wp:docPr id="3" name="Image 28"/>
+            <wp:cNvGraphicFramePr>
+              <a:graphicFrameLocks xmlns:a="http://schemas.openxmlformats.org/drawingml/2006/main" noChangeAspect="1"/>
+            </wp:cNvGraphicFramePr>
+            <a:graphic xmlns:a="http://schemas.openxmlformats.org/drawingml/2006/main">
+              <a:graphicData uri="http://schemas.openxmlformats.org/drawingml/2006/picture">
+                <pic:pic xmlns:pic="http://schemas.openxmlformats.org/drawingml/2006/picture">
+                  <pic:nvPicPr>
+                    <pic:cNvPr id="1" name="Picture 28"/>
+                    <pic:cNvPicPr>
+                      <a:picLocks noChangeAspect="1" noChangeArrowheads="1"/>
+                    </pic:cNvPicPr>
+                  </pic:nvPicPr>
+                  <pic:blipFill>
+                    <a:blip r:embed="rId19"/>
+                    <a:srcRect/>
+                    <a:stretch>
+                      <a:fillRect/>
+                    </a:stretch>
+                  </pic:blipFill>
+                  <pic:spPr bwMode="auto">
+                    <a:xfrm>
+                      <a:off x="0" y="0"/>
+                      <a:ext cx="1554480" cy="2240280"/>
+                    </a:xfrm>
+                    <a:prstGeom prst="roundRect">
+                      <a:avLst/>
+                    </a:prstGeom>
+                    <a:noFill/>
+                    <a:ln w="25400" cap="flat" cmpd="sng" algn="ctr">
+                      <a:solidFill>
+                        <a:srgbClr val="4F81BD"/>
+                      </a:solidFill>
+                      <a:prstDash val="solid"/>
+                      <a:miter lim="800000"/>
+                      <a:headEnd type="none" w="med" len="med"/>
+                      <a:tailEnd type="none" w="med" len="med"/>
+                    </a:ln>
+                    <a:effectLst/>
+                  </pic:spPr>
+                </pic:pic>
+              </a:graphicData>
+            </a:graphic>
+          </wp:anchor>
+        </w:drawing>
+      </w:r>
+      <w:r>
+        <w:rPr>
+          <w:noProof/>
+        </w:rPr>
+        <w:drawing>
+          <wp:inline distT="0" distB="0" distL="0" distR="0">
+            <wp:extent cx="4612640" cy="3870960"/>
+            <wp:effectExtent l="50800" t="25400" r="35560" b="15240"/>
+            <wp:docPr id="26" name="Image 26"/>
+            <wp:cNvGraphicFramePr>
+              <a:graphicFrameLocks xmlns:a="http://schemas.openxmlformats.org/drawingml/2006/main" noChangeAspect="1"/>
+            </wp:cNvGraphicFramePr>
+            <a:graphic xmlns:a="http://schemas.openxmlformats.org/drawingml/2006/main">
+              <a:graphicData uri="http://schemas.openxmlformats.org/drawingml/2006/picture">
+                <pic:pic xmlns:pic="http://schemas.openxmlformats.org/drawingml/2006/picture">
+                  <pic:nvPicPr>
+                    <pic:cNvPr id="0" name="Picture 26"/>
+                    <pic:cNvPicPr>
+                      <a:picLocks noChangeAspect="1" noChangeArrowheads="1"/>
+                    </pic:cNvPicPr>
+                  </pic:nvPicPr>
+                  <pic:blipFill>
+                    <a:blip r:embed="rId20"/>
+                    <a:srcRect/>
+                    <a:stretch>
+                      <a:fillRect/>
+                    </a:stretch>
+                  </pic:blipFill>
+                  <pic:spPr bwMode="auto">
+                    <a:xfrm>
+                      <a:off x="0" y="0"/>
+                      <a:ext cx="4612640" cy="3870960"/>
+                    </a:xfrm>
+                    <a:prstGeom prst="rect">
+                      <a:avLst/>
+                    </a:prstGeom>
+                    <a:noFill/>
+                    <a:ln w="9525">
+                      <a:solidFill>
+                        <a:srgbClr val="0000FF"/>
+                      </a:solidFill>
+                      <a:miter lim="800000"/>
+                      <a:headEnd/>
+                      <a:tailEnd/>
+                    </a:ln>
+                  </pic:spPr>
+                </pic:pic>
+              </a:graphicData>
+            </a:graphic>
+          </wp:inline>
+        </w:drawing>
+      </w:r>
+      <w:r>
+        <w:rPr>
+          <w:noProof/>
+        </w:rPr>
+        <w:t xml:space="preserve"> </w:t>
+      </w:r>
+    </w:p>
+    <w:p>
+      <w:pPr>
+        <w:pStyle w:val="Lgende"/>
+      </w:pPr>
+      <w:bookmarkStart w:id="16" w:name="_Ref137806098"/>
       <w:r>
         <w:t xml:space="preserve">Figure </w:t>
       </w:r>
@@ -2848,6 +3005,7 @@
           <w:t>6</w:t>
         </w:r>
       </w:fldSimple>
+      <w:bookmarkEnd w:id="16"/>
       <w:r>
         <w:t xml:space="preserve"> - Interface de jeu</w:t>
       </w:r>
@@ -2856,11 +3014,11 @@
       <w:pPr>
         <w:pStyle w:val="Titre2"/>
       </w:pPr>
-      <w:bookmarkStart w:id="16" w:name="_Toc137803178"/>
+      <w:bookmarkStart w:id="17" w:name="_Toc137807370"/>
       <w:r>
         <w:t>Jouer sur internet</w:t>
       </w:r>
-      <w:bookmarkEnd w:id="16"/>
+      <w:bookmarkEnd w:id="17"/>
     </w:p>
     <w:p>
       <w:r>
@@ -2884,21 +3042,19 @@
       <w:r>
         <w:t xml:space="preserve">. Pour qu’une partie fonctionne, il faut que les ports énumérés dans le fichier de configuration </w:t>
       </w:r>
-      <w:proofErr w:type="spellStart"/>
       <w:r>
         <w:rPr>
           <w:i/>
         </w:rPr>
         <w:t>config.cfg</w:t>
       </w:r>
-      <w:proofErr w:type="spellEnd"/>
       <w:r>
         <w:t xml:space="preserve"> soient ouverts sur le routeur de chaque joueur. Il ne faut pas que deux joueurs se trouvent dans le même réseau et il est impossible d’utiliser le serveur d’enregistrement. Il faut donc que le créateur de la partie donne son adresse IP à tous les autres afin qu’ils puissent rejoindre directement la partie.</w:t>
       </w:r>
     </w:p>
     <w:p/>
     <w:sectPr>
-      <w:footerReference w:type="default" r:id="rId20"/>
+      <w:footerReference w:type="default" r:id="rId21"/>
       <w:pgSz w:w="11906" w:h="16838"/>
       <w:pgMar w:top="1418" w:right="1418" w:bottom="1418" w:left="1418" w:gutter="0"/>
       <w:docGrid w:linePitch="299"/>
@@ -9023,7 +9179,7 @@
 </file>
 
 <file path=customXml/itemProps2.xml><?xml version="1.0" encoding="utf-8"?>
-<ds:datastoreItem xmlns:ds="http://schemas.openxmlformats.org/officeDocument/2006/customXml" ds:itemID="{40AAC8A7-3140-5244-AEE8-496CD87991FE}">
+<ds:datastoreItem xmlns:ds="http://schemas.openxmlformats.org/officeDocument/2006/customXml" ds:itemID="{AF29DCA6-4C23-E14B-9CBD-DCB6C8E23AAD}">
   <ds:schemaRefs>
     <ds:schemaRef ds:uri="http://schemas.openxmlformats.org/officeDocument/2006/bibliography"/>
   </ds:schemaRefs>

</xml_diff>